<commit_message>
More testing stuff and tech art
</commit_message>
<xml_diff>
--- a/MCDONALDBradley_Draft_Dissertation005.docx
+++ b/MCDONALDBradley_Draft_Dissertation005.docx
@@ -7963,27 +7963,14 @@
                             <w:r>
                               <w:t xml:space="preserve">Figure </w:t>
                             </w:r>
-                            <w:r>
-                              <w:fldChar w:fldCharType="begin"/>
-                            </w:r>
-                            <w:r>
-                              <w:instrText xml:space="preserve"> SEQ Figure \* ARABIC </w:instrText>
-                            </w:r>
-                            <w:r>
-                              <w:fldChar w:fldCharType="separate"/>
-                            </w:r>
-                            <w:r>
-                              <w:rPr>
-                                <w:noProof/>
-                              </w:rPr>
-                              <w:t>3</w:t>
-                            </w:r>
-                            <w:r>
-                              <w:rPr>
-                                <w:noProof/>
-                              </w:rPr>
-                              <w:fldChar w:fldCharType="end"/>
-                            </w:r>
+                            <w:fldSimple w:instr=" SEQ Figure \* ARABIC ">
+                              <w:r>
+                                <w:rPr>
+                                  <w:noProof/>
+                                </w:rPr>
+                                <w:t>3</w:t>
+                              </w:r>
+                            </w:fldSimple>
                             <w:r>
                               <w:t>- Moving Platform Tool</w:t>
                             </w:r>
@@ -8126,7 +8113,7 @@
           <w:u w:val="single"/>
         </w:rPr>
       </w:pPr>
-      <w:bookmarkStart w:id="18" w:name="_Toc5263331"/>
+      <w:bookmarkStart w:id="16" w:name="_Toc5263331"/>
     </w:p>
     <w:p>
       <w:pPr>
@@ -8284,38 +8271,22 @@
       <w:pPr>
         <w:pStyle w:val="Caption"/>
       </w:pPr>
-      <w:bookmarkStart w:id="19" w:name="_Toc6577880"/>
+      <w:bookmarkStart w:id="17" w:name="_Toc6577880"/>
       <w:r>
         <w:t xml:space="preserve">Figure </w:t>
       </w:r>
-      <w:r>
-        <w:fldChar w:fldCharType="begin"/>
-      </w:r>
-      <w:r>
-        <w:instrText xml:space="preserve"> SEQ F</w:instrText>
-      </w:r>
-      <w:r>
-        <w:instrText xml:space="preserve">igure \* ARABIC </w:instrText>
-      </w:r>
-      <w:r>
-        <w:fldChar w:fldCharType="separate"/>
-      </w:r>
-      <w:r>
-        <w:rPr>
-          <w:noProof/>
-        </w:rPr>
-        <w:t>4</w:t>
-      </w:r>
-      <w:r>
-        <w:rPr>
-          <w:noProof/>
-        </w:rPr>
-        <w:fldChar w:fldCharType="end"/>
-      </w:r>
+      <w:fldSimple w:instr=" SEQ Figure \* ARABIC ">
+        <w:r>
+          <w:rPr>
+            <w:noProof/>
+          </w:rPr>
+          <w:t>4</w:t>
+        </w:r>
+      </w:fldSimple>
       <w:r>
         <w:t>- Fence Tool</w:t>
       </w:r>
-      <w:bookmarkEnd w:id="19"/>
+      <w:bookmarkEnd w:id="17"/>
     </w:p>
     <w:p/>
     <w:p>
@@ -8332,7 +8303,7 @@
         </w:rPr>
         <w:t>3.1.1 Brief discussion of relevant literature</w:t>
       </w:r>
-      <w:bookmarkEnd w:id="18"/>
+      <w:bookmarkEnd w:id="16"/>
     </w:p>
     <w:p>
       <w:pPr>
@@ -8368,7 +8339,7 @@
           <w:u w:val="single"/>
         </w:rPr>
       </w:pPr>
-      <w:bookmarkStart w:id="20" w:name="_Toc5263332"/>
+      <w:bookmarkStart w:id="18" w:name="_Toc5263332"/>
       <w:r>
         <w:rPr>
           <w:u w:val="single"/>
@@ -8381,19 +8352,27 @@
         </w:rPr>
         <w:t>How this work was approached (design etc)</w:t>
       </w:r>
-      <w:bookmarkEnd w:id="20"/>
+      <w:bookmarkEnd w:id="18"/>
+    </w:p>
+    <w:p>
+      <w:r>
+        <w:t xml:space="preserve">The work of technical art was not originally planned but rather was needed by the team as the project progressed. The game needed to become more stable as the game become larger, with more dense levels and more levels altogether. Optimisation techniques were researched and implemented as discussed. The tools idea came out with designers complaining of how it was taking several hours to do a single job </w:t>
+      </w:r>
+      <w:r>
+        <w:t>which when using the tool could be done in minutes, tools like the path generator and the fence generator allowed the designer to quickly implement their ideas. This made the designers more adamant to level design, which were tested, with the results better levels for the players.</w:t>
+      </w:r>
     </w:p>
     <w:p/>
-    <w:p/>
     <w:p>
       <w:pPr>
         <w:pStyle w:val="Heading2"/>
       </w:pPr>
-      <w:bookmarkStart w:id="21" w:name="_Toc5263333"/>
-      <w:r>
+      <w:bookmarkStart w:id="19" w:name="_Toc5263333"/>
+      <w:r>
+        <w:lastRenderedPageBreak/>
         <w:t>3.1.3 Problems, solutions and evaluation of this work in comparison to research undertaken</w:t>
       </w:r>
-      <w:bookmarkEnd w:id="21"/>
+      <w:bookmarkEnd w:id="19"/>
     </w:p>
     <w:p/>
     <w:p>
@@ -8428,11 +8407,7 @@
         <w:t xml:space="preserve">fellow team members </w:t>
       </w:r>
       <w:r>
-        <w:t xml:space="preserve">of whom were using them for primarily level design unless the </w:t>
-      </w:r>
-      <w:r>
-        <w:lastRenderedPageBreak/>
-        <w:t>tool was designed for another use</w:t>
+        <w:t>of whom were using them for primarily level design unless the tool was designed for another use</w:t>
       </w:r>
       <w:r>
         <w:t xml:space="preserve">. </w:t>
@@ -8570,6 +8545,20 @@
     </w:p>
     <w:p>
       <w:pPr>
+        <w:tabs>
+          <w:tab w:val="left" w:pos="2550"/>
+        </w:tabs>
+      </w:pPr>
+    </w:p>
+    <w:p>
+      <w:pPr>
+        <w:tabs>
+          <w:tab w:val="left" w:pos="2550"/>
+        </w:tabs>
+      </w:pPr>
+    </w:p>
+    <w:p>
+      <w:pPr>
         <w:jc w:val="both"/>
       </w:pPr>
     </w:p>
@@ -8578,21 +8567,34 @@
         <w:pStyle w:val="Heading2"/>
         <w:jc w:val="both"/>
       </w:pPr>
-      <w:bookmarkStart w:id="22" w:name="_Toc5263334"/>
-      <w:r>
+      <w:bookmarkStart w:id="20" w:name="_Toc5263334"/>
+      <w:r>
+        <w:lastRenderedPageBreak/>
         <w:t xml:space="preserve">3.2 </w:t>
       </w:r>
-      <w:bookmarkEnd w:id="22"/>
+      <w:bookmarkEnd w:id="20"/>
       <w:r>
         <w:t>Testing method</w:t>
       </w:r>
     </w:p>
     <w:p>
       <w:r>
-        <w:t>When designing the game, the team were inclined to create a game with many mechanics all of which needed to be testi</w:t>
-      </w:r>
-      <w:bookmarkStart w:id="23" w:name="_GoBack"/>
-      <w:bookmarkEnd w:id="23"/>
+        <w:t>When designing the game, the team were inclined to create a game with many mechanics all of which needed to be test</w:t>
+      </w:r>
+      <w:r>
+        <w:t>ed as they were implemented into the game. As to make sure that the various mechanics do not interfere with one another and cause bugs, of which of course they did. Attempting to do multiple actions at once, for ins</w:t>
+      </w:r>
+      <w:bookmarkStart w:id="21" w:name="_GoBack"/>
+      <w:bookmarkEnd w:id="21"/>
+      <w:r>
+        <w:t>tance, trying to aim the boomerang whilst rolling would result in the player not being about to throw the boomerang at all. Meaning that at some points where the player needs to hit a target the game was incompletable.</w:t>
+      </w:r>
+      <w:r>
+        <w:t xml:space="preserve"> That bug was discovered by various external testers, as developers of the game, the testing is internal. As the team developed the game the team played it properly, so this bug never occurred until external testing was done.</w:t>
+      </w:r>
+      <w:r>
+        <w:t xml:space="preserve"> </w:t>
+      </w:r>
     </w:p>
     <w:p>
       <w:pPr>
@@ -8616,14 +8618,14 @@
           <w:u w:val="single"/>
         </w:rPr>
       </w:pPr>
-      <w:bookmarkStart w:id="24" w:name="_Toc5263335"/>
+      <w:bookmarkStart w:id="22" w:name="_Toc5263335"/>
       <w:r>
         <w:rPr>
           <w:u w:val="single"/>
         </w:rPr>
         <w:t>3.2.1 Brief discussion of relevant literature</w:t>
       </w:r>
-      <w:bookmarkEnd w:id="24"/>
+      <w:bookmarkEnd w:id="22"/>
     </w:p>
     <w:p>
       <w:pPr>
@@ -8644,14 +8646,14 @@
           <w:u w:val="single"/>
         </w:rPr>
       </w:pPr>
-      <w:bookmarkStart w:id="25" w:name="_Toc5263336"/>
+      <w:bookmarkStart w:id="23" w:name="_Toc5263336"/>
       <w:r>
         <w:rPr>
           <w:u w:val="single"/>
         </w:rPr>
         <w:t>3.2.2 How this work was approached (design etc)</w:t>
       </w:r>
-      <w:bookmarkEnd w:id="25"/>
+      <w:bookmarkEnd w:id="23"/>
     </w:p>
     <w:p>
       <w:pPr>
@@ -8667,11 +8669,11 @@
       <w:pPr>
         <w:pStyle w:val="Heading2"/>
       </w:pPr>
-      <w:bookmarkStart w:id="26" w:name="_Toc5263337"/>
+      <w:bookmarkStart w:id="24" w:name="_Toc5263337"/>
       <w:r>
         <w:t>3.2.3 Problems, solutions and evaluation of this work in comparison to research undertaken</w:t>
       </w:r>
-      <w:bookmarkEnd w:id="26"/>
+      <w:bookmarkEnd w:id="24"/>
     </w:p>
     <w:p/>
     <w:p/>
@@ -8685,11 +8687,11 @@
         </w:numPr>
         <w:jc w:val="both"/>
       </w:pPr>
-      <w:bookmarkStart w:id="27" w:name="_Toc5263338"/>
+      <w:bookmarkStart w:id="25" w:name="_Toc5263338"/>
       <w:r>
         <w:t>Reflection</w:t>
       </w:r>
-      <w:bookmarkEnd w:id="27"/>
+      <w:bookmarkEnd w:id="25"/>
     </w:p>
     <w:p/>
     <w:p>
@@ -8701,11 +8703,12 @@
         </w:numPr>
         <w:jc w:val="both"/>
       </w:pPr>
-      <w:bookmarkStart w:id="28" w:name="_Toc5263339"/>
-      <w:r>
+      <w:bookmarkStart w:id="26" w:name="_Toc5263339"/>
+      <w:r>
+        <w:lastRenderedPageBreak/>
         <w:t>Conclusion</w:t>
       </w:r>
-      <w:bookmarkEnd w:id="28"/>
+      <w:bookmarkEnd w:id="26"/>
     </w:p>
     <w:p>
       <w:pPr>
@@ -8885,14 +8888,14 @@
           <w:u w:val="single"/>
         </w:rPr>
       </w:pPr>
-      <w:bookmarkStart w:id="29" w:name="_Toc5263340"/>
+      <w:bookmarkStart w:id="27" w:name="_Toc5263340"/>
       <w:r>
         <w:rPr>
           <w:u w:val="single"/>
         </w:rPr>
         <w:t>Bibliography</w:t>
       </w:r>
-      <w:bookmarkEnd w:id="29"/>
+      <w:bookmarkEnd w:id="27"/>
     </w:p>
     <w:p/>
     <w:p>
@@ -13614,7 +13617,7 @@
 </file>
 
 <file path=customXml/itemProps1.xml><?xml version="1.0" encoding="utf-8"?>
-<ds:datastoreItem xmlns:ds="http://schemas.openxmlformats.org/officeDocument/2006/customXml" ds:itemID="{D630AD90-EFD8-44DA-B780-54655C007112}">
+<ds:datastoreItem xmlns:ds="http://schemas.openxmlformats.org/officeDocument/2006/customXml" ds:itemID="{EE66F54B-B3FB-4691-94BC-78BB7053BD43}">
   <ds:schemaRefs>
     <ds:schemaRef ds:uri="http://schemas.openxmlformats.org/officeDocument/2006/bibliography"/>
   </ds:schemaRefs>

</xml_diff>